<commit_message>
Add some process to ERD
</commit_message>
<xml_diff>
--- a/Design/Requirement/Requirement.docx
+++ b/Design/Requirement/Requirement.docx
@@ -119,17 +119,67 @@
           <w:lang w:val="ru-RU"/>
         </w:rPr>
       </w:pPr>
-      <w:r>
-        <w:rPr>
-          <w:rFonts w:ascii="Times New Roman" w:hAnsi="Times New Roman" w:cs="Times New Roman"/>
-          <w:b/>
-          <w:bCs/>
-          <w:sz w:val="28"/>
-          <w:szCs w:val="28"/>
-          <w:shd w:val="clear" w:color="auto" w:fill="FAF9F8"/>
-        </w:rPr>
-        <w:t>Описание программной системы</w:t>
-      </w:r>
+      <w:proofErr w:type="spellStart"/>
+      <w:r>
+        <w:rPr>
+          <w:rFonts w:ascii="Times New Roman" w:hAnsi="Times New Roman" w:cs="Times New Roman"/>
+          <w:b/>
+          <w:bCs/>
+          <w:sz w:val="28"/>
+          <w:szCs w:val="28"/>
+          <w:shd w:val="clear" w:color="auto" w:fill="FAF9F8"/>
+        </w:rPr>
+        <w:t>Описание</w:t>
+      </w:r>
+      <w:proofErr w:type="spellEnd"/>
+      <w:r>
+        <w:rPr>
+          <w:rFonts w:ascii="Times New Roman" w:hAnsi="Times New Roman" w:cs="Times New Roman"/>
+          <w:b/>
+          <w:bCs/>
+          <w:sz w:val="28"/>
+          <w:szCs w:val="28"/>
+          <w:shd w:val="clear" w:color="auto" w:fill="FAF9F8"/>
+        </w:rPr>
+        <w:t xml:space="preserve"> </w:t>
+      </w:r>
+      <w:proofErr w:type="spellStart"/>
+      <w:r>
+        <w:rPr>
+          <w:rFonts w:ascii="Times New Roman" w:hAnsi="Times New Roman" w:cs="Times New Roman"/>
+          <w:b/>
+          <w:bCs/>
+          <w:sz w:val="28"/>
+          <w:szCs w:val="28"/>
+          <w:shd w:val="clear" w:color="auto" w:fill="FAF9F8"/>
+        </w:rPr>
+        <w:t>программной</w:t>
+      </w:r>
+      <w:proofErr w:type="spellEnd"/>
+      <w:r>
+        <w:rPr>
+          <w:rFonts w:ascii="Times New Roman" w:hAnsi="Times New Roman" w:cs="Times New Roman"/>
+          <w:b/>
+          <w:bCs/>
+          <w:sz w:val="28"/>
+          <w:szCs w:val="28"/>
+          <w:shd w:val="clear" w:color="auto" w:fill="FAF9F8"/>
+        </w:rPr>
+        <w:t xml:space="preserve"> </w:t>
+      </w:r>
+      <w:proofErr w:type="spellStart"/>
+      <w:r>
+        <w:rPr>
+          <w:rFonts w:ascii="Times New Roman" w:hAnsi="Times New Roman" w:cs="Times New Roman"/>
+          <w:b/>
+          <w:bCs/>
+          <w:sz w:val="28"/>
+          <w:szCs w:val="28"/>
+          <w:shd w:val="clear" w:color="auto" w:fill="FAF9F8"/>
+        </w:rPr>
+        <w:t>системы</w:t>
+      </w:r>
+      <w:proofErr w:type="spellEnd"/>
     </w:p>
     <w:p>
       <w:pPr>
@@ -161,7 +211,29 @@
           <w:shd w:val="clear" w:color="auto" w:fill="FAF9F8"/>
           <w:lang w:val="ru-RU"/>
         </w:rPr>
-        <w:t>бронирования авиабилетов с возможностью не менее трех дней до полета забронировать билет а также парковочное место на время путешествия.</w:t>
+        <w:t xml:space="preserve">бронирования авиабилетов с возможностью не менее трех дней до полета забронировать </w:t>
+      </w:r>
+      <w:proofErr w:type="gramStart"/>
+      <w:r>
+        <w:rPr>
+          <w:rFonts w:ascii="Times New Roman" w:hAnsi="Times New Roman" w:cs="Times New Roman"/>
+          <w:sz w:val="28"/>
+          <w:szCs w:val="28"/>
+          <w:shd w:val="clear" w:color="auto" w:fill="FAF9F8"/>
+          <w:lang w:val="ru-RU"/>
+        </w:rPr>
+        <w:t>билет</w:t>
+      </w:r>
+      <w:proofErr w:type="gramEnd"/>
+      <w:r>
+        <w:rPr>
+          <w:rFonts w:ascii="Times New Roman" w:hAnsi="Times New Roman" w:cs="Times New Roman"/>
+          <w:sz w:val="28"/>
+          <w:szCs w:val="28"/>
+          <w:shd w:val="clear" w:color="auto" w:fill="FAF9F8"/>
+          <w:lang w:val="ru-RU"/>
+        </w:rPr>
+        <w:t xml:space="preserve"> а также парковочное место на время путешествия.</w:t>
       </w:r>
     </w:p>
     <w:p>
@@ -575,6 +647,7 @@
         </w:rPr>
         <w:t xml:space="preserve"> </w:t>
       </w:r>
+      <w:proofErr w:type="spellStart"/>
       <w:r>
         <w:rPr>
           <w:rFonts w:ascii="Times New Roman" w:hAnsi="Times New Roman" w:cs="Times New Roman"/>
@@ -585,6 +658,7 @@
         </w:rPr>
         <w:t>зарегистрированный</w:t>
       </w:r>
+      <w:proofErr w:type="spellEnd"/>
       <w:r>
         <w:rPr>
           <w:rFonts w:ascii="Times New Roman" w:hAnsi="Times New Roman" w:cs="Times New Roman"/>
@@ -3800,20 +3874,39 @@
           <w:shd w:val="clear" w:color="auto" w:fill="FAF9F8"/>
           <w:lang w:val="ru-RU"/>
         </w:rPr>
-        <w:t>Просмотр всех рейсов (администратор)</w:t>
-      </w:r>
-    </w:p>
-    <w:p>
-      <w:pPr>
-        <w:jc w:val="both"/>
-        <w:rPr>
-          <w:rFonts w:ascii="Times New Roman" w:hAnsi="Times New Roman" w:cs="Times New Roman"/>
-          <w:b/>
-          <w:bCs/>
-          <w:sz w:val="28"/>
-          <w:szCs w:val="28"/>
-          <w:shd w:val="clear" w:color="auto" w:fill="FAF9F8"/>
-          <w:lang w:val="ru-RU"/>
+        <w:t>Просмотр всех рейсов (</w:t>
+      </w:r>
+      <w:r>
+        <w:rPr>
+          <w:rFonts w:ascii="Times New Roman" w:hAnsi="Times New Roman" w:cs="Times New Roman"/>
+          <w:sz w:val="28"/>
+          <w:szCs w:val="28"/>
+          <w:shd w:val="clear" w:color="auto" w:fill="FAF9F8"/>
+          <w:lang w:val="ru-RU"/>
+        </w:rPr>
+        <w:t>пользователь</w:t>
+      </w:r>
+      <w:r>
+        <w:rPr>
+          <w:rFonts w:ascii="Times New Roman" w:hAnsi="Times New Roman" w:cs="Times New Roman"/>
+          <w:sz w:val="28"/>
+          <w:szCs w:val="28"/>
+          <w:shd w:val="clear" w:color="auto" w:fill="FAF9F8"/>
+          <w:lang w:val="ru-RU"/>
+        </w:rPr>
+        <w:t>)</w:t>
+      </w:r>
+    </w:p>
+    <w:p>
+      <w:pPr>
+        <w:jc w:val="both"/>
+        <w:rPr>
+          <w:rFonts w:ascii="Times New Roman" w:hAnsi="Times New Roman" w:cs="Times New Roman"/>
+          <w:b/>
+          <w:bCs/>
+          <w:sz w:val="28"/>
+          <w:szCs w:val="28"/>
+          <w:shd w:val="clear" w:color="auto" w:fill="FAF9F8"/>
         </w:rPr>
       </w:pPr>
     </w:p>

</xml_diff>